<commit_message>
Remove all custom scraper/import and n8n-related scripts, webhooks, and docs. Cleanup for production.
</commit_message>
<xml_diff>
--- a/NUCAP.docx
+++ b/NUCAP.docx
@@ -341,44 +341,18 @@
     </w:p>
     <w:p>
       <w:r>
-        <w:t>│                   FRONTEND (</w:t>
-      </w:r>
-      <w:proofErr w:type="gramStart"/>
-      <w:r>
-        <w:t xml:space="preserve">Next.js)   </w:t>
-      </w:r>
-      <w:proofErr w:type="gramEnd"/>
-      <w:r>
-        <w:t xml:space="preserve">             │</w:t>
-      </w:r>
-    </w:p>
-    <w:p>
-      <w:proofErr w:type="gramStart"/>
+        <w:t>│                   FRONTEND (Next.js)                │</w:t>
+      </w:r>
+    </w:p>
+    <w:p>
       <w:r>
         <w:lastRenderedPageBreak/>
-        <w:t>│  -</w:t>
-      </w:r>
-      <w:proofErr w:type="gramEnd"/>
-      <w:r>
-        <w:t xml:space="preserve"> Student </w:t>
-      </w:r>
-      <w:proofErr w:type="gramStart"/>
-      <w:r>
-        <w:t>Dashboard  -</w:t>
-      </w:r>
-      <w:proofErr w:type="gramEnd"/>
-      <w:r>
-        <w:t xml:space="preserve"> University Explorer         │</w:t>
-      </w:r>
-    </w:p>
-    <w:p>
-      <w:proofErr w:type="gramStart"/>
-      <w:r>
-        <w:t>│  -</w:t>
-      </w:r>
-      <w:proofErr w:type="gramEnd"/>
-      <w:r>
-        <w:t xml:space="preserve"> Merit Calculator   - Deadline Tracker            │</w:t>
+        <w:t>│  - Student Dashboard  - University Explorer         │</w:t>
+      </w:r>
+    </w:p>
+    <w:p>
+      <w:r>
+        <w:t>│  - Merit Calculator   - Deadline Tracker            │</w:t>
       </w:r>
     </w:p>
     <w:p>
@@ -415,53 +389,22 @@
     </w:p>
     <w:p>
       <w:r>
-        <w:t xml:space="preserve">│              BACKEND API (Next.js API </w:t>
-      </w:r>
-      <w:proofErr w:type="gramStart"/>
-      <w:r>
-        <w:t xml:space="preserve">Routes)   </w:t>
-      </w:r>
-      <w:proofErr w:type="gramEnd"/>
-      <w:r>
-        <w:t xml:space="preserve">    │</w:t>
-      </w:r>
-    </w:p>
-    <w:p>
-      <w:proofErr w:type="gramStart"/>
-      <w:r>
-        <w:t>│  -</w:t>
-      </w:r>
-      <w:proofErr w:type="gramEnd"/>
-      <w:r>
-        <w:t xml:space="preserve"> Authentication (</w:t>
-      </w:r>
-      <w:proofErr w:type="gramStart"/>
-      <w:r>
-        <w:t xml:space="preserve">Clerk)   </w:t>
-      </w:r>
-      <w:proofErr w:type="gramEnd"/>
-      <w:r>
-        <w:t xml:space="preserve">                        │</w:t>
-      </w:r>
-    </w:p>
-    <w:p>
-      <w:proofErr w:type="gramStart"/>
-      <w:r>
-        <w:t>│  -</w:t>
-      </w:r>
-      <w:proofErr w:type="gramEnd"/>
-      <w:r>
-        <w:t xml:space="preserve"> Merit Calculation Logic                          │</w:t>
-      </w:r>
-    </w:p>
-    <w:p>
-      <w:proofErr w:type="gramStart"/>
-      <w:r>
-        <w:t>│  -</w:t>
-      </w:r>
-      <w:proofErr w:type="gramEnd"/>
-      <w:r>
-        <w:t xml:space="preserve"> University Matching Algorithm                    │</w:t>
+        <w:t>│              BACKEND API (Next.js API Routes)       │</w:t>
+      </w:r>
+    </w:p>
+    <w:p>
+      <w:r>
+        <w:t>│  - Authentication (Clerk)                           │</w:t>
+      </w:r>
+    </w:p>
+    <w:p>
+      <w:r>
+        <w:t>│  - Merit Calculation Logic                          │</w:t>
+      </w:r>
+    </w:p>
+    <w:p>
+      <w:r>
+        <w:t>│  - University Matching Algorithm                    │</w:t>
       </w:r>
     </w:p>
     <w:p>
@@ -515,67 +458,22 @@
     </w:p>
     <w:p>
       <w:r>
-        <w:t xml:space="preserve">│   DATABASE    │    </w:t>
-      </w:r>
-      <w:proofErr w:type="gramStart"/>
-      <w:r>
-        <w:t>│  WEB</w:t>
-      </w:r>
-      <w:proofErr w:type="gramEnd"/>
-      <w:r>
-        <w:t xml:space="preserve"> SCRAPING      │</w:t>
-      </w:r>
-    </w:p>
-    <w:p>
-      <w:proofErr w:type="gramStart"/>
-      <w:r>
-        <w:t>│  (</w:t>
-      </w:r>
-      <w:proofErr w:type="gramEnd"/>
-      <w:r>
-        <w:t xml:space="preserve">PostgreSQL/ │    </w:t>
-      </w:r>
-      <w:proofErr w:type="gramStart"/>
-      <w:r>
-        <w:t>│  SERVICE</w:t>
-      </w:r>
-      <w:proofErr w:type="gramEnd"/>
-      <w:r>
-        <w:t xml:space="preserve">           │</w:t>
-      </w:r>
-    </w:p>
-    <w:p>
-      <w:r>
-        <w:t xml:space="preserve">│   </w:t>
-      </w:r>
-      <w:proofErr w:type="gramStart"/>
-      <w:r>
-        <w:t xml:space="preserve">MongoDB)   </w:t>
-      </w:r>
-      <w:proofErr w:type="gramEnd"/>
-      <w:r>
-        <w:t xml:space="preserve"> │    </w:t>
-      </w:r>
-      <w:proofErr w:type="gramStart"/>
-      <w:r>
-        <w:t>│  -</w:t>
-      </w:r>
-      <w:proofErr w:type="gramEnd"/>
-      <w:r>
-        <w:t xml:space="preserve"> Jina AI API     │</w:t>
-      </w:r>
-    </w:p>
-    <w:p>
-      <w:r>
-        <w:t xml:space="preserve">│               │    </w:t>
-      </w:r>
-      <w:proofErr w:type="gramStart"/>
-      <w:r>
-        <w:t>│  -</w:t>
-      </w:r>
-      <w:proofErr w:type="gramEnd"/>
-      <w:r>
-        <w:t xml:space="preserve"> Cron Jobs       │</w:t>
+        <w:t>│   DATABASE    │    │  WEB SCRAPING      │</w:t>
+      </w:r>
+    </w:p>
+    <w:p>
+      <w:r>
+        <w:t>│  (PostgreSQL/ │    │  SERVICE           │</w:t>
+      </w:r>
+    </w:p>
+    <w:p>
+      <w:r>
+        <w:t>│   MongoDB)    │    │  - Jina AI API     │</w:t>
+      </w:r>
+    </w:p>
+    <w:p>
+      <w:r>
+        <w:t>│               │    │  - Cron Jobs       │</w:t>
       </w:r>
     </w:p>
     <w:p>
@@ -931,15 +829,7 @@
       </w:r>
       <w:proofErr w:type="spellEnd"/>
       <w:r>
-        <w:t xml:space="preserve">: </w:t>
-      </w:r>
-      <w:proofErr w:type="gramStart"/>
-      <w:r>
-        <w:t>string[</w:t>
-      </w:r>
-      <w:proofErr w:type="gramEnd"/>
-      <w:r>
-        <w:t>]</w:t>
+        <w:t>: string[]</w:t>
       </w:r>
     </w:p>
     <w:p>
@@ -952,15 +842,7 @@
       </w:r>
       <w:proofErr w:type="spellEnd"/>
       <w:r>
-        <w:t xml:space="preserve">: </w:t>
-      </w:r>
-      <w:proofErr w:type="gramStart"/>
-      <w:r>
-        <w:t>string[</w:t>
-      </w:r>
-      <w:proofErr w:type="gramEnd"/>
-      <w:r>
-        <w:t>]</w:t>
+        <w:t>: string[]</w:t>
       </w:r>
     </w:p>
     <w:p>
@@ -2164,18 +2046,13 @@
     </w:p>
     <w:p>
       <w:r>
-        <w:t xml:space="preserve">// Body: </w:t>
-      </w:r>
-      <w:proofErr w:type="gramStart"/>
-      <w:r>
-        <w:t xml:space="preserve">{ </w:t>
+        <w:t xml:space="preserve">// Body: { </w:t>
       </w:r>
       <w:proofErr w:type="spellStart"/>
       <w:r>
         <w:t>matricMarks</w:t>
       </w:r>
       <w:proofErr w:type="spellEnd"/>
-      <w:proofErr w:type="gramEnd"/>
       <w:r>
         <w:t xml:space="preserve">, </w:t>
       </w:r>
@@ -2188,7 +2065,6 @@
         <w:t xml:space="preserve">, </w:t>
       </w:r>
       <w:proofErr w:type="spellStart"/>
-      <w:proofErr w:type="gramStart"/>
       <w:r>
         <w:t>testScores</w:t>
       </w:r>
@@ -2196,27 +2072,20 @@
       <w:r>
         <w:t xml:space="preserve"> }</w:t>
       </w:r>
-      <w:proofErr w:type="gramEnd"/>
-    </w:p>
-    <w:p>
-      <w:r>
-        <w:t xml:space="preserve">// Response: </w:t>
-      </w:r>
-      <w:proofErr w:type="gramStart"/>
-      <w:r>
-        <w:t xml:space="preserve">{ </w:t>
+    </w:p>
+    <w:p>
+      <w:r>
+        <w:t xml:space="preserve">// Response: { </w:t>
       </w:r>
       <w:proofErr w:type="spellStart"/>
       <w:r>
         <w:t>estimatedMerit</w:t>
       </w:r>
       <w:proofErr w:type="spellEnd"/>
-      <w:proofErr w:type="gramEnd"/>
       <w:r>
         <w:t xml:space="preserve">, </w:t>
       </w:r>
       <w:proofErr w:type="spellStart"/>
-      <w:proofErr w:type="gramStart"/>
       <w:r>
         <w:t>matchedUniversities</w:t>
       </w:r>
@@ -2224,7 +2093,6 @@
       <w:r>
         <w:t>[] }</w:t>
       </w:r>
-      <w:proofErr w:type="gramEnd"/>
     </w:p>
     <w:p/>
     <w:p>
@@ -2247,15 +2115,7 @@
     </w:p>
     <w:p>
       <w:r>
-        <w:t>// Query</w:t>
-      </w:r>
-      <w:proofErr w:type="gramStart"/>
-      <w:r>
-        <w:t>: ?limit</w:t>
-      </w:r>
-      <w:proofErr w:type="gramEnd"/>
-      <w:r>
-        <w:t>=10&amp;sortBy=</w:t>
+        <w:t>// Query: ?limit=10&amp;sortBy=</w:t>
       </w:r>
       <w:proofErr w:type="spellStart"/>
       <w:r>
@@ -2265,18 +2125,9 @@
     </w:p>
     <w:p>
       <w:r>
-        <w:t xml:space="preserve">// Response: </w:t>
-      </w:r>
-      <w:proofErr w:type="gramStart"/>
-      <w:r>
-        <w:t>{ matches</w:t>
-      </w:r>
-      <w:proofErr w:type="gramEnd"/>
-      <w:r>
-        <w:t xml:space="preserve">: </w:t>
-      </w:r>
-      <w:proofErr w:type="spellStart"/>
-      <w:proofErr w:type="gramStart"/>
+        <w:t xml:space="preserve">// Response: { matches: </w:t>
+      </w:r>
+      <w:proofErr w:type="spellStart"/>
       <w:r>
         <w:t>StudentMatch</w:t>
       </w:r>
@@ -2284,7 +2135,6 @@
       <w:r>
         <w:t>[] }</w:t>
       </w:r>
-      <w:proofErr w:type="gramEnd"/>
     </w:p>
     <w:p/>
     <w:p>
@@ -2378,36 +2228,22 @@
     </w:p>
     <w:p>
       <w:r>
-        <w:t>// Query</w:t>
-      </w:r>
-      <w:proofErr w:type="gramStart"/>
-      <w:r>
-        <w:t>: ?</w:t>
+        <w:t>// Query: ?</w:t>
       </w:r>
       <w:proofErr w:type="spellStart"/>
       <w:r>
         <w:t>daysAhead</w:t>
       </w:r>
       <w:proofErr w:type="spellEnd"/>
-      <w:proofErr w:type="gramEnd"/>
       <w:r>
         <w:t>=30</w:t>
       </w:r>
     </w:p>
     <w:p>
       <w:r>
-        <w:t xml:space="preserve">// Response: </w:t>
-      </w:r>
-      <w:proofErr w:type="gramStart"/>
-      <w:r>
-        <w:t>{ deadlines</w:t>
-      </w:r>
-      <w:proofErr w:type="gramEnd"/>
-      <w:r>
-        <w:t xml:space="preserve">: </w:t>
-      </w:r>
-      <w:proofErr w:type="spellStart"/>
-      <w:proofErr w:type="gramStart"/>
+        <w:t xml:space="preserve">// Response: { deadlines: </w:t>
+      </w:r>
+      <w:proofErr w:type="spellStart"/>
       <w:r>
         <w:t>AdmissionTimeline</w:t>
       </w:r>
@@ -2415,7 +2251,6 @@
       <w:r>
         <w:t>[] }</w:t>
       </w:r>
-      <w:proofErr w:type="gramEnd"/>
     </w:p>
     <w:p/>
     <w:p>
@@ -2439,18 +2274,13 @@
     </w:p>
     <w:p>
       <w:r>
-        <w:t>// Query</w:t>
-      </w:r>
-      <w:proofErr w:type="gramStart"/>
-      <w:r>
-        <w:t>: ?</w:t>
+        <w:t>// Query: ?</w:t>
       </w:r>
       <w:proofErr w:type="spellStart"/>
       <w:r>
         <w:t>universityId</w:t>
       </w:r>
       <w:proofErr w:type="spellEnd"/>
-      <w:proofErr w:type="gramEnd"/>
       <w:r>
         <w:t>=</w:t>
       </w:r>
@@ -2627,18 +2457,13 @@
     </w:p>
     <w:p>
       <w:r>
-        <w:t xml:space="preserve">// Response: </w:t>
-      </w:r>
-      <w:proofErr w:type="gramStart"/>
-      <w:r>
-        <w:t xml:space="preserve">{ </w:t>
+        <w:t xml:space="preserve">// Response: { </w:t>
       </w:r>
       <w:proofErr w:type="spellStart"/>
       <w:r>
         <w:t>totalStudents</w:t>
       </w:r>
       <w:proofErr w:type="spellEnd"/>
-      <w:proofErr w:type="gramEnd"/>
       <w:r>
         <w:t xml:space="preserve">, </w:t>
       </w:r>
@@ -2651,7 +2476,6 @@
         <w:t xml:space="preserve">, </w:t>
       </w:r>
       <w:proofErr w:type="spellStart"/>
-      <w:proofErr w:type="gramStart"/>
       <w:r>
         <w:t>todayMatches</w:t>
       </w:r>
@@ -2659,7 +2483,6 @@
       <w:r>
         <w:t xml:space="preserve"> }</w:t>
       </w:r>
-      <w:proofErr w:type="gramEnd"/>
     </w:p>
     <w:p>
       <w:r>
@@ -2885,126 +2708,97 @@
     </w:p>
     <w:p>
       <w:r>
-        <w:t xml:space="preserve">  </w:t>
-      </w:r>
-      <w:proofErr w:type="gramStart"/>
-      <w:r>
-        <w:t>constructor(</w:t>
-      </w:r>
-      <w:proofErr w:type="gramEnd"/>
+        <w:t xml:space="preserve">  constructor() {</w:t>
+      </w:r>
+    </w:p>
+    <w:p>
+      <w:r>
+        <w:t xml:space="preserve">    </w:t>
+      </w:r>
+      <w:proofErr w:type="spellStart"/>
+      <w:r>
+        <w:t>this.jinaApiKey</w:t>
+      </w:r>
+      <w:proofErr w:type="spellEnd"/>
+      <w:r>
+        <w:t xml:space="preserve"> = </w:t>
+      </w:r>
+      <w:proofErr w:type="spellStart"/>
+      <w:r>
+        <w:t>process.env.JINA_API_KEY</w:t>
+      </w:r>
+      <w:proofErr w:type="spellEnd"/>
+      <w:r>
+        <w:t>!;</w:t>
+      </w:r>
+    </w:p>
+    <w:p>
+      <w:r>
+        <w:t xml:space="preserve">  }</w:t>
+      </w:r>
+    </w:p>
+    <w:p/>
+    <w:p>
+      <w:r>
+        <w:t xml:space="preserve">  async </w:t>
+      </w:r>
+      <w:proofErr w:type="spellStart"/>
+      <w:r>
+        <w:t>scrapeUniversity</w:t>
+      </w:r>
+      <w:proofErr w:type="spellEnd"/>
+      <w:r>
+        <w:t xml:space="preserve">(config: </w:t>
+      </w:r>
+      <w:proofErr w:type="spellStart"/>
+      <w:r>
+        <w:t>ScraperConfig</w:t>
+      </w:r>
+      <w:proofErr w:type="spellEnd"/>
       <w:r>
         <w:t>) {</w:t>
       </w:r>
     </w:p>
     <w:p>
       <w:r>
-        <w:t xml:space="preserve">    </w:t>
-      </w:r>
-      <w:proofErr w:type="spellStart"/>
-      <w:proofErr w:type="gramStart"/>
-      <w:r>
-        <w:t>this.jinaApiKey</w:t>
-      </w:r>
-      <w:proofErr w:type="spellEnd"/>
-      <w:proofErr w:type="gramEnd"/>
-      <w:r>
-        <w:t xml:space="preserve"> = </w:t>
-      </w:r>
-      <w:proofErr w:type="spellStart"/>
-      <w:proofErr w:type="gramStart"/>
-      <w:r>
-        <w:t>process.env.JINA</w:t>
-      </w:r>
-      <w:proofErr w:type="gramEnd"/>
-      <w:r>
-        <w:t>_API_</w:t>
-      </w:r>
-      <w:proofErr w:type="gramStart"/>
-      <w:r>
-        <w:t>KEY</w:t>
-      </w:r>
-      <w:proofErr w:type="spellEnd"/>
-      <w:r>
-        <w:t>!;</w:t>
-      </w:r>
-      <w:proofErr w:type="gramEnd"/>
-    </w:p>
-    <w:p>
-      <w:r>
-        <w:t xml:space="preserve">  }</w:t>
-      </w:r>
-    </w:p>
-    <w:p/>
-    <w:p>
-      <w:r>
-        <w:t xml:space="preserve">  async </w:t>
-      </w:r>
-      <w:proofErr w:type="spellStart"/>
-      <w:proofErr w:type="gramStart"/>
-      <w:r>
-        <w:t>scrapeUniversity</w:t>
+        <w:t xml:space="preserve">    try {</w:t>
+      </w:r>
+    </w:p>
+    <w:p>
+      <w:r>
+        <w:t xml:space="preserve">      // Use Jina AI Reader API</w:t>
+      </w:r>
+    </w:p>
+    <w:p>
+      <w:r>
+        <w:t xml:space="preserve">      const </w:t>
+      </w:r>
+      <w:proofErr w:type="spellStart"/>
+      <w:r>
+        <w:t>admissionData</w:t>
+      </w:r>
+      <w:proofErr w:type="spellEnd"/>
+      <w:r>
+        <w:t xml:space="preserve"> = await </w:t>
+      </w:r>
+      <w:proofErr w:type="spellStart"/>
+      <w:r>
+        <w:t>this.scrapeWithJina</w:t>
       </w:r>
       <w:proofErr w:type="spellEnd"/>
       <w:r>
         <w:t>(</w:t>
       </w:r>
-      <w:proofErr w:type="gramEnd"/>
-      <w:r>
-        <w:t xml:space="preserve">config: </w:t>
-      </w:r>
-      <w:proofErr w:type="spellStart"/>
-      <w:r>
-        <w:t>ScraperConfig</w:t>
-      </w:r>
-      <w:proofErr w:type="spellEnd"/>
-      <w:r>
-        <w:t>) {</w:t>
-      </w:r>
-    </w:p>
-    <w:p>
-      <w:r>
-        <w:t xml:space="preserve">    try {</w:t>
-      </w:r>
-    </w:p>
-    <w:p>
-      <w:r>
-        <w:t xml:space="preserve">      // Use Jina AI Reader API</w:t>
-      </w:r>
-    </w:p>
-    <w:p>
-      <w:r>
-        <w:t xml:space="preserve">      const </w:t>
-      </w:r>
-      <w:proofErr w:type="spellStart"/>
-      <w:r>
-        <w:t>admissionData</w:t>
-      </w:r>
-      <w:proofErr w:type="spellEnd"/>
-      <w:r>
-        <w:t xml:space="preserve"> = await </w:t>
-      </w:r>
-      <w:proofErr w:type="spellStart"/>
-      <w:proofErr w:type="gramStart"/>
-      <w:r>
-        <w:t>this.scrapeWithJina</w:t>
-      </w:r>
-      <w:proofErr w:type="spellEnd"/>
-      <w:proofErr w:type="gramEnd"/>
-      <w:r>
-        <w:t>(</w:t>
-      </w:r>
     </w:p>
     <w:p>
       <w:r>
         <w:t xml:space="preserve">        `${</w:t>
       </w:r>
       <w:proofErr w:type="spellStart"/>
-      <w:proofErr w:type="gramStart"/>
       <w:r>
         <w:t>config.websiteUrl</w:t>
       </w:r>
       <w:proofErr w:type="spellEnd"/>
-      <w:proofErr w:type="gramEnd"/>
       <w:r>
         <w:t>}/admissions`</w:t>
       </w:r>
@@ -3033,12 +2827,10 @@
         <w:t xml:space="preserve"> = await </w:t>
       </w:r>
       <w:proofErr w:type="spellStart"/>
-      <w:proofErr w:type="gramStart"/>
       <w:r>
         <w:t>this.scrapeWithJina</w:t>
       </w:r>
       <w:proofErr w:type="spellEnd"/>
-      <w:proofErr w:type="gramEnd"/>
       <w:r>
         <w:t>(</w:t>
       </w:r>
@@ -3048,12 +2840,10 @@
         <w:t xml:space="preserve">        `${</w:t>
       </w:r>
       <w:proofErr w:type="spellStart"/>
-      <w:proofErr w:type="gramStart"/>
       <w:r>
         <w:t>config.websiteUrl</w:t>
       </w:r>
       <w:proofErr w:type="spellEnd"/>
-      <w:proofErr w:type="gramEnd"/>
       <w:r>
         <w:t>}/merit-lists`</w:t>
       </w:r>
@@ -3078,12 +2868,10 @@
         <w:t xml:space="preserve">      const structured = await </w:t>
       </w:r>
       <w:proofErr w:type="spellStart"/>
-      <w:proofErr w:type="gramStart"/>
       <w:r>
         <w:t>this.parseData</w:t>
       </w:r>
       <w:proofErr w:type="spellEnd"/>
-      <w:proofErr w:type="gramEnd"/>
       <w:r>
         <w:t>(</w:t>
       </w:r>
@@ -3119,22 +2907,18 @@
         <w:t xml:space="preserve">      await </w:t>
       </w:r>
       <w:proofErr w:type="spellStart"/>
-      <w:proofErr w:type="gramStart"/>
       <w:r>
         <w:t>this.saveToDatabase</w:t>
       </w:r>
       <w:proofErr w:type="spellEnd"/>
-      <w:proofErr w:type="gramEnd"/>
       <w:r>
         <w:t>(</w:t>
       </w:r>
       <w:proofErr w:type="spellStart"/>
-      <w:proofErr w:type="gramStart"/>
       <w:r>
         <w:t>config.universityId</w:t>
       </w:r>
       <w:proofErr w:type="spellEnd"/>
-      <w:proofErr w:type="gramEnd"/>
       <w:r>
         <w:t>, structured);</w:t>
       </w:r>
@@ -3146,23 +2930,7 @@
     </w:p>
     <w:p>
       <w:r>
-        <w:t xml:space="preserve">      return </w:t>
-      </w:r>
-      <w:proofErr w:type="gramStart"/>
-      <w:r>
-        <w:t>{ success</w:t>
-      </w:r>
-      <w:proofErr w:type="gramEnd"/>
-      <w:r>
-        <w:t xml:space="preserve">: true, data: </w:t>
-      </w:r>
-      <w:proofErr w:type="gramStart"/>
-      <w:r>
-        <w:t>structured }</w:t>
-      </w:r>
-      <w:proofErr w:type="gramEnd"/>
-      <w:r>
-        <w:t>;</w:t>
+        <w:t xml:space="preserve">      return { success: true, data: structured };</w:t>
       </w:r>
     </w:p>
     <w:p>
@@ -3175,45 +2943,25 @@
         <w:t xml:space="preserve">      await </w:t>
       </w:r>
       <w:proofErr w:type="spellStart"/>
-      <w:proofErr w:type="gramStart"/>
       <w:r>
         <w:t>this.logError</w:t>
       </w:r>
       <w:proofErr w:type="spellEnd"/>
-      <w:proofErr w:type="gramEnd"/>
       <w:r>
         <w:t>(</w:t>
       </w:r>
       <w:proofErr w:type="spellStart"/>
-      <w:proofErr w:type="gramStart"/>
       <w:r>
         <w:t>config.universityId</w:t>
       </w:r>
       <w:proofErr w:type="spellEnd"/>
-      <w:proofErr w:type="gramEnd"/>
       <w:r>
         <w:t>, error);</w:t>
       </w:r>
     </w:p>
     <w:p>
       <w:r>
-        <w:t xml:space="preserve">      return </w:t>
-      </w:r>
-      <w:proofErr w:type="gramStart"/>
-      <w:r>
-        <w:t>{ success</w:t>
-      </w:r>
-      <w:proofErr w:type="gramEnd"/>
-      <w:r>
-        <w:t xml:space="preserve">: false, </w:t>
-      </w:r>
-      <w:proofErr w:type="gramStart"/>
-      <w:r>
-        <w:t>error }</w:t>
-      </w:r>
-      <w:proofErr w:type="gramEnd"/>
-      <w:r>
-        <w:t>;</w:t>
+        <w:t xml:space="preserve">      return { success: false, error };</w:t>
       </w:r>
     </w:p>
     <w:p>
@@ -3232,38 +2980,31 @@
         <w:t xml:space="preserve">  private async </w:t>
       </w:r>
       <w:proofErr w:type="spellStart"/>
-      <w:proofErr w:type="gramStart"/>
       <w:r>
         <w:t>scrapeWithJina</w:t>
       </w:r>
       <w:proofErr w:type="spellEnd"/>
       <w:r>
+        <w:t>(url: string) {</w:t>
+      </w:r>
+    </w:p>
+    <w:p>
+      <w:r>
+        <w:t xml:space="preserve">    // Jina AI Reader API for web scraping</w:t>
+      </w:r>
+    </w:p>
+    <w:p>
+      <w:r>
+        <w:t xml:space="preserve">    const response = await </w:t>
+      </w:r>
+      <w:proofErr w:type="spellStart"/>
+      <w:r>
+        <w:t>axios.get</w:t>
+      </w:r>
+      <w:proofErr w:type="spellEnd"/>
+      <w:r>
         <w:t>(</w:t>
       </w:r>
-      <w:proofErr w:type="gramEnd"/>
-      <w:r>
-        <w:t>url: string) {</w:t>
-      </w:r>
-    </w:p>
-    <w:p>
-      <w:r>
-        <w:t xml:space="preserve">    // Jina AI Reader API for web scraping</w:t>
-      </w:r>
-    </w:p>
-    <w:p>
-      <w:r>
-        <w:t xml:space="preserve">    const response = await </w:t>
-      </w:r>
-      <w:proofErr w:type="spellStart"/>
-      <w:proofErr w:type="gramStart"/>
-      <w:r>
-        <w:t>axios.get</w:t>
-      </w:r>
-      <w:proofErr w:type="spellEnd"/>
-      <w:r>
-        <w:t>(</w:t>
-      </w:r>
-      <w:proofErr w:type="gramEnd"/>
     </w:p>
     <w:p>
       <w:r>
@@ -3285,12 +3026,10 @@
         <w:t xml:space="preserve">          'Authorization': `Bearer ${</w:t>
       </w:r>
       <w:proofErr w:type="spellStart"/>
-      <w:proofErr w:type="gramStart"/>
       <w:r>
         <w:t>this.jinaApiKey</w:t>
       </w:r>
       <w:proofErr w:type="spellEnd"/>
-      <w:proofErr w:type="gramEnd"/>
       <w:r>
         <w:t>}`,</w:t>
       </w:r>
@@ -3345,7 +3084,6 @@
         <w:t xml:space="preserve">  private async </w:t>
       </w:r>
       <w:proofErr w:type="spellStart"/>
-      <w:proofErr w:type="gramStart"/>
       <w:r>
         <w:t>parseData</w:t>
       </w:r>
@@ -3354,7 +3092,6 @@
         <w:t>(</w:t>
       </w:r>
       <w:proofErr w:type="spellStart"/>
-      <w:proofErr w:type="gramEnd"/>
       <w:r>
         <w:t>admissionHtml</w:t>
       </w:r>
@@ -3419,53 +3156,27 @@
         <w:t xml:space="preserve"> = await </w:t>
       </w:r>
       <w:proofErr w:type="spellStart"/>
-      <w:proofErr w:type="gramStart"/>
       <w:r>
         <w:t>this.searchWithJina</w:t>
       </w:r>
       <w:proofErr w:type="spellEnd"/>
-      <w:proofErr w:type="gramEnd"/>
       <w:r>
         <w:t>([</w:t>
       </w:r>
     </w:p>
     <w:p>
       <w:r>
-        <w:t xml:space="preserve">      "</w:t>
-      </w:r>
-      <w:proofErr w:type="gramStart"/>
-      <w:r>
-        <w:t>admission</w:t>
-      </w:r>
-      <w:proofErr w:type="gramEnd"/>
-      <w:r>
-        <w:t xml:space="preserve"> deadline 2024",</w:t>
-      </w:r>
-    </w:p>
-    <w:p>
-      <w:r>
-        <w:t xml:space="preserve">      "</w:t>
-      </w:r>
-      <w:proofErr w:type="gramStart"/>
-      <w:r>
-        <w:t>merit</w:t>
-      </w:r>
-      <w:proofErr w:type="gramEnd"/>
-      <w:r>
-        <w:t xml:space="preserve"> list closing merit",</w:t>
-      </w:r>
-    </w:p>
-    <w:p>
-      <w:r>
-        <w:t xml:space="preserve">      "</w:t>
-      </w:r>
-      <w:proofErr w:type="gramStart"/>
-      <w:r>
-        <w:t>test</w:t>
-      </w:r>
-      <w:proofErr w:type="gramEnd"/>
-      <w:r>
-        <w:t xml:space="preserve"> date schedule"</w:t>
+        <w:t xml:space="preserve">      "admission deadline 2024",</w:t>
+      </w:r>
+    </w:p>
+    <w:p>
+      <w:r>
+        <w:t xml:space="preserve">      "merit list closing merit",</w:t>
+      </w:r>
+    </w:p>
+    <w:p>
+      <w:r>
+        <w:t xml:space="preserve">      "test date schedule"</w:t>
       </w:r>
     </w:p>
     <w:p>
@@ -3488,12 +3199,10 @@
         <w:t xml:space="preserve">      deadlines: </w:t>
       </w:r>
       <w:proofErr w:type="spellStart"/>
-      <w:proofErr w:type="gramStart"/>
       <w:r>
         <w:t>this.extractDeadlines</w:t>
       </w:r>
       <w:proofErr w:type="spellEnd"/>
-      <w:proofErr w:type="gramEnd"/>
       <w:r>
         <w:t>(</w:t>
       </w:r>
@@ -3519,12 +3228,10 @@
         <w:t xml:space="preserve">: </w:t>
       </w:r>
       <w:proofErr w:type="spellStart"/>
-      <w:proofErr w:type="gramStart"/>
       <w:r>
         <w:t>this.extractMerit</w:t>
       </w:r>
       <w:proofErr w:type="spellEnd"/>
-      <w:proofErr w:type="gramEnd"/>
       <w:r>
         <w:t>(</w:t>
       </w:r>
@@ -3542,12 +3249,10 @@
         <w:t xml:space="preserve">      updates: </w:t>
       </w:r>
       <w:proofErr w:type="spellStart"/>
-      <w:proofErr w:type="gramStart"/>
       <w:r>
         <w:t>this.extractAnnouncements</w:t>
       </w:r>
       <w:proofErr w:type="spellEnd"/>
-      <w:proofErr w:type="gramEnd"/>
       <w:r>
         <w:t>(</w:t>
       </w:r>
@@ -3581,149 +3286,438 @@
         <w:t xml:space="preserve">  private async </w:t>
       </w:r>
       <w:proofErr w:type="spellStart"/>
-      <w:proofErr w:type="gramStart"/>
       <w:r>
         <w:t>searchWithJina</w:t>
       </w:r>
       <w:proofErr w:type="spellEnd"/>
       <w:r>
+        <w:t>(queries: string[]) {</w:t>
+      </w:r>
+    </w:p>
+    <w:p>
+      <w:r>
+        <w:t xml:space="preserve">    const response = await </w:t>
+      </w:r>
+      <w:proofErr w:type="spellStart"/>
+      <w:r>
+        <w:t>axios.post</w:t>
+      </w:r>
+      <w:proofErr w:type="spellEnd"/>
+      <w:r>
         <w:t>(</w:t>
       </w:r>
-      <w:proofErr w:type="gramEnd"/>
-      <w:r>
-        <w:t xml:space="preserve">queries: </w:t>
-      </w:r>
-      <w:proofErr w:type="gramStart"/>
-      <w:r>
-        <w:t>string[</w:t>
-      </w:r>
-      <w:proofErr w:type="gramEnd"/>
-      <w:r>
-        <w:t>]) {</w:t>
-      </w:r>
-    </w:p>
-    <w:p>
-      <w:r>
-        <w:t xml:space="preserve">    const response = await </w:t>
-      </w:r>
-      <w:proofErr w:type="spellStart"/>
-      <w:proofErr w:type="gramStart"/>
-      <w:r>
-        <w:t>axios.post</w:t>
+    </w:p>
+    <w:p>
+      <w:r>
+        <w:t xml:space="preserve">      'https://api.jina.ai/v1/search',</w:t>
+      </w:r>
+    </w:p>
+    <w:p>
+      <w:r>
+        <w:t xml:space="preserve">      {</w:t>
+      </w:r>
+    </w:p>
+    <w:p>
+      <w:r>
+        <w:t xml:space="preserve">        queries: queries,</w:t>
+      </w:r>
+    </w:p>
+    <w:p>
+      <w:r>
+        <w:t xml:space="preserve">        </w:t>
+      </w:r>
+      <w:proofErr w:type="spellStart"/>
+      <w:r>
+        <w:t>top_k</w:t>
+      </w:r>
+      <w:proofErr w:type="spellEnd"/>
+      <w:r>
+        <w:t>: 5</w:t>
+      </w:r>
+    </w:p>
+    <w:p>
+      <w:r>
+        <w:t xml:space="preserve">      },</w:t>
+      </w:r>
+    </w:p>
+    <w:p>
+      <w:r>
+        <w:t xml:space="preserve">      {</w:t>
+      </w:r>
+    </w:p>
+    <w:p>
+      <w:r>
+        <w:t xml:space="preserve">        headers: {</w:t>
+      </w:r>
+    </w:p>
+    <w:p>
+      <w:r>
+        <w:t xml:space="preserve">          'Authorization': `Bearer ${</w:t>
+      </w:r>
+      <w:proofErr w:type="spellStart"/>
+      <w:r>
+        <w:t>this.jinaApiKey</w:t>
+      </w:r>
+      <w:proofErr w:type="spellEnd"/>
+      <w:r>
+        <w:t>}`,</w:t>
+      </w:r>
+    </w:p>
+    <w:p>
+      <w:r>
+        <w:t xml:space="preserve">          'Content-Type': 'application/</w:t>
+      </w:r>
+      <w:proofErr w:type="spellStart"/>
+      <w:r>
+        <w:t>json</w:t>
+      </w:r>
+      <w:proofErr w:type="spellEnd"/>
+      <w:r>
+        <w:t>'</w:t>
+      </w:r>
+    </w:p>
+    <w:p>
+      <w:r>
+        <w:t xml:space="preserve">        }</w:t>
+      </w:r>
+    </w:p>
+    <w:p>
+      <w:r>
+        <w:t xml:space="preserve">      }</w:t>
+      </w:r>
+    </w:p>
+    <w:p>
+      <w:r>
+        <w:t xml:space="preserve">    );</w:t>
+      </w:r>
+    </w:p>
+    <w:p>
+      <w:r>
+        <w:t xml:space="preserve">    </w:t>
+      </w:r>
+    </w:p>
+    <w:p>
+      <w:r>
+        <w:t xml:space="preserve">    return </w:t>
+      </w:r>
+      <w:proofErr w:type="spellStart"/>
+      <w:r>
+        <w:t>response.data</w:t>
+      </w:r>
+      <w:proofErr w:type="spellEnd"/>
+      <w:r>
+        <w:t>;</w:t>
+      </w:r>
+    </w:p>
+    <w:p>
+      <w:r>
+        <w:t xml:space="preserve">  }</w:t>
+      </w:r>
+    </w:p>
+    <w:p>
+      <w:r>
+        <w:t>}</w:t>
+      </w:r>
+    </w:p>
+    <w:p/>
+    <w:p>
+      <w:r>
+        <w:t xml:space="preserve">export default </w:t>
+      </w:r>
+      <w:proofErr w:type="spellStart"/>
+      <w:r>
+        <w:t>UniversityScraper</w:t>
+      </w:r>
+      <w:proofErr w:type="spellEnd"/>
+      <w:r>
+        <w:t>;</w:t>
+      </w:r>
+    </w:p>
+    <w:p>
+      <w:pPr>
+        <w:rPr>
+          <w:b/>
+          <w:bCs/>
+        </w:rPr>
+      </w:pPr>
+      <w:r>
+        <w:rPr>
+          <w:b/>
+          <w:bCs/>
+        </w:rPr>
+        <w:t>Cron Job Configuration</w:t>
+      </w:r>
+    </w:p>
+    <w:p>
+      <w:r>
+        <w:t>TypeScript</w:t>
+      </w:r>
+    </w:p>
+    <w:p>
+      <w:r>
+        <w:t>// /app/</w:t>
+      </w:r>
+      <w:proofErr w:type="spellStart"/>
+      <w:r>
+        <w:t>api</w:t>
+      </w:r>
+      <w:proofErr w:type="spellEnd"/>
+      <w:r>
+        <w:t>/</w:t>
+      </w:r>
+      <w:proofErr w:type="spellStart"/>
+      <w:r>
+        <w:t>cron</w:t>
+      </w:r>
+      <w:proofErr w:type="spellEnd"/>
+      <w:r>
+        <w:t>/scrape-universities/</w:t>
+      </w:r>
+      <w:proofErr w:type="spellStart"/>
+      <w:r>
+        <w:t>route.ts</w:t>
+      </w:r>
+      <w:proofErr w:type="spellEnd"/>
+    </w:p>
+    <w:p/>
+    <w:p>
+      <w:r>
+        <w:lastRenderedPageBreak/>
+        <w:t xml:space="preserve">import { </w:t>
+      </w:r>
+      <w:proofErr w:type="spellStart"/>
+      <w:r>
+        <w:t>NextResponse</w:t>
+      </w:r>
+      <w:proofErr w:type="spellEnd"/>
+      <w:r>
+        <w:t xml:space="preserve"> } from 'next/server';</w:t>
+      </w:r>
+    </w:p>
+    <w:p>
+      <w:r>
+        <w:t xml:space="preserve">import </w:t>
+      </w:r>
+      <w:proofErr w:type="spellStart"/>
+      <w:r>
+        <w:t>UniversityScraper</w:t>
+      </w:r>
+      <w:proofErr w:type="spellEnd"/>
+      <w:r>
+        <w:t xml:space="preserve"> from '@/services/scraper';</w:t>
+      </w:r>
+    </w:p>
+    <w:p/>
+    <w:p>
+      <w:r>
+        <w:t xml:space="preserve">// This endpoint will be called by </w:t>
+      </w:r>
+      <w:proofErr w:type="spellStart"/>
+      <w:r>
+        <w:t>Vercel</w:t>
+      </w:r>
+      <w:proofErr w:type="spellEnd"/>
+      <w:r>
+        <w:t xml:space="preserve"> Cron or similar</w:t>
+      </w:r>
+    </w:p>
+    <w:p>
+      <w:r>
+        <w:t>export async function GET(request: Request) {</w:t>
+      </w:r>
+    </w:p>
+    <w:p>
+      <w:r>
+        <w:t xml:space="preserve">  // Verify </w:t>
+      </w:r>
+      <w:proofErr w:type="spellStart"/>
+      <w:r>
+        <w:t>cron</w:t>
+      </w:r>
+      <w:proofErr w:type="spellEnd"/>
+      <w:r>
+        <w:t xml:space="preserve"> secret</w:t>
+      </w:r>
+    </w:p>
+    <w:p>
+      <w:r>
+        <w:t xml:space="preserve">  const </w:t>
+      </w:r>
+      <w:proofErr w:type="spellStart"/>
+      <w:r>
+        <w:t>authHeader</w:t>
+      </w:r>
+      <w:proofErr w:type="spellEnd"/>
+      <w:r>
+        <w:t xml:space="preserve"> = </w:t>
+      </w:r>
+      <w:proofErr w:type="spellStart"/>
+      <w:r>
+        <w:t>request.headers.get</w:t>
+      </w:r>
+      <w:proofErr w:type="spellEnd"/>
+      <w:r>
+        <w:t>('authorization');</w:t>
+      </w:r>
+    </w:p>
+    <w:p>
+      <w:r>
+        <w:t xml:space="preserve">  if (</w:t>
+      </w:r>
+      <w:proofErr w:type="spellStart"/>
+      <w:r>
+        <w:t>authHeader</w:t>
+      </w:r>
+      <w:proofErr w:type="spellEnd"/>
+      <w:r>
+        <w:t xml:space="preserve"> !== `Bearer ${</w:t>
+      </w:r>
+      <w:proofErr w:type="spellStart"/>
+      <w:r>
+        <w:t>process.env.CRON_SECRET</w:t>
+      </w:r>
+      <w:proofErr w:type="spellEnd"/>
+      <w:r>
+        <w:t>}`) {</w:t>
+      </w:r>
+    </w:p>
+    <w:p>
+      <w:r>
+        <w:t xml:space="preserve">    return </w:t>
+      </w:r>
+      <w:proofErr w:type="spellStart"/>
+      <w:r>
+        <w:t>NextResponse.json</w:t>
+      </w:r>
+      <w:proofErr w:type="spellEnd"/>
+      <w:r>
+        <w:t>({ error: 'Unauthorized' }, { status: 401 });</w:t>
+      </w:r>
+    </w:p>
+    <w:p>
+      <w:r>
+        <w:t xml:space="preserve">  }</w:t>
+      </w:r>
+    </w:p>
+    <w:p/>
+    <w:p>
+      <w:r>
+        <w:t xml:space="preserve">  const scraper = new </w:t>
+      </w:r>
+      <w:proofErr w:type="spellStart"/>
+      <w:r>
+        <w:t>UniversityScraper</w:t>
+      </w:r>
+      <w:proofErr w:type="spellEnd"/>
+      <w:r>
+        <w:t>();</w:t>
+      </w:r>
+    </w:p>
+    <w:p>
+      <w:r>
+        <w:t xml:space="preserve">  const universities = await </w:t>
+      </w:r>
+      <w:proofErr w:type="spellStart"/>
+      <w:r>
+        <w:t>getActiveUniversities</w:t>
+      </w:r>
+      <w:proofErr w:type="spellEnd"/>
+      <w:r>
+        <w:t>();</w:t>
+      </w:r>
+    </w:p>
+    <w:p>
+      <w:r>
+        <w:t xml:space="preserve">  </w:t>
+      </w:r>
+    </w:p>
+    <w:p>
+      <w:r>
+        <w:t xml:space="preserve">  const results = await </w:t>
+      </w:r>
+      <w:proofErr w:type="spellStart"/>
+      <w:r>
+        <w:t>Promise.all</w:t>
       </w:r>
       <w:proofErr w:type="spellEnd"/>
       <w:r>
         <w:t>(</w:t>
       </w:r>
-      <w:proofErr w:type="gramEnd"/>
-    </w:p>
-    <w:p>
-      <w:r>
-        <w:t xml:space="preserve">      'https://api.jina.ai/v1/search',</w:t>
-      </w:r>
-    </w:p>
-    <w:p>
-      <w:r>
-        <w:t xml:space="preserve">      {</w:t>
-      </w:r>
-    </w:p>
-    <w:p>
-      <w:r>
-        <w:t xml:space="preserve">        queries: queries,</w:t>
-      </w:r>
-    </w:p>
-    <w:p>
-      <w:r>
-        <w:t xml:space="preserve">        </w:t>
-      </w:r>
-      <w:proofErr w:type="spellStart"/>
-      <w:r>
-        <w:t>top_k</w:t>
-      </w:r>
-      <w:proofErr w:type="spellEnd"/>
-      <w:r>
-        <w:t>: 5</w:t>
-      </w:r>
-    </w:p>
-    <w:p>
-      <w:r>
-        <w:t xml:space="preserve">      },</w:t>
-      </w:r>
-    </w:p>
-    <w:p>
-      <w:r>
-        <w:t xml:space="preserve">      {</w:t>
-      </w:r>
-    </w:p>
-    <w:p>
-      <w:r>
-        <w:t xml:space="preserve">        headers: {</w:t>
-      </w:r>
-    </w:p>
-    <w:p>
-      <w:r>
-        <w:t xml:space="preserve">          'Authorization': `Bearer ${</w:t>
-      </w:r>
-      <w:proofErr w:type="spellStart"/>
-      <w:proofErr w:type="gramStart"/>
-      <w:r>
-        <w:t>this.jinaApiKey</w:t>
-      </w:r>
-      <w:proofErr w:type="spellEnd"/>
-      <w:proofErr w:type="gramEnd"/>
-      <w:r>
-        <w:t>}`,</w:t>
-      </w:r>
-    </w:p>
-    <w:p>
-      <w:r>
-        <w:t xml:space="preserve">          'Content-Type': 'application/</w:t>
-      </w:r>
-      <w:proofErr w:type="spellStart"/>
-      <w:r>
-        <w:t>json</w:t>
-      </w:r>
-      <w:proofErr w:type="spellEnd"/>
-      <w:r>
-        <w:t>'</w:t>
-      </w:r>
-    </w:p>
-    <w:p>
-      <w:r>
-        <w:t xml:space="preserve">        }</w:t>
-      </w:r>
-    </w:p>
-    <w:p>
-      <w:r>
-        <w:t xml:space="preserve">      }</w:t>
-      </w:r>
-    </w:p>
-    <w:p>
-      <w:r>
-        <w:t xml:space="preserve">    );</w:t>
-      </w:r>
     </w:p>
     <w:p>
       <w:r>
         <w:t xml:space="preserve">    </w:t>
       </w:r>
-    </w:p>
-    <w:p>
-      <w:r>
-        <w:t xml:space="preserve">    return </w:t>
-      </w:r>
-      <w:proofErr w:type="spellStart"/>
-      <w:r>
-        <w:t>response.data</w:t>
-      </w:r>
-      <w:proofErr w:type="spellEnd"/>
-      <w:r>
-        <w:t>;</w:t>
-      </w:r>
-    </w:p>
-    <w:p>
-      <w:r>
-        <w:t xml:space="preserve">  }</w:t>
+      <w:proofErr w:type="spellStart"/>
+      <w:r>
+        <w:t>universities.map</w:t>
+      </w:r>
+      <w:proofErr w:type="spellEnd"/>
+      <w:r>
+        <w:t>(</w:t>
+      </w:r>
+      <w:proofErr w:type="spellStart"/>
+      <w:r>
+        <w:t>uni</w:t>
+      </w:r>
+      <w:proofErr w:type="spellEnd"/>
+      <w:r>
+        <w:t xml:space="preserve"> =&gt; </w:t>
+      </w:r>
+      <w:proofErr w:type="spellStart"/>
+      <w:r>
+        <w:t>scraper.scrapeUniversity</w:t>
+      </w:r>
+      <w:proofErr w:type="spellEnd"/>
+      <w:r>
+        <w:t>(</w:t>
+      </w:r>
+      <w:proofErr w:type="spellStart"/>
+      <w:r>
+        <w:t>uni</w:t>
+      </w:r>
+      <w:proofErr w:type="spellEnd"/>
+      <w:r>
+        <w:t>))</w:t>
+      </w:r>
+    </w:p>
+    <w:p>
+      <w:r>
+        <w:t xml:space="preserve">  );</w:t>
+      </w:r>
+    </w:p>
+    <w:p/>
+    <w:p>
+      <w:r>
+        <w:t xml:space="preserve">  return </w:t>
+      </w:r>
+      <w:proofErr w:type="spellStart"/>
+      <w:r>
+        <w:t>NextResponse.json</w:t>
+      </w:r>
+      <w:proofErr w:type="spellEnd"/>
+      <w:r>
+        <w:t>({</w:t>
+      </w:r>
+    </w:p>
+    <w:p>
+      <w:r>
+        <w:t xml:space="preserve">    success: true,</w:t>
+      </w:r>
+    </w:p>
+    <w:p>
+      <w:r>
+        <w:t xml:space="preserve">    timestamp: new Date(),</w:t>
+      </w:r>
+    </w:p>
+    <w:p>
+      <w:r>
+        <w:t xml:space="preserve">    results</w:t>
+      </w:r>
+    </w:p>
+    <w:p>
+      <w:r>
+        <w:t xml:space="preserve">  });</w:t>
       </w:r>
     </w:p>
     <w:p>
@@ -3731,407 +3725,17 @@
         <w:t>}</w:t>
       </w:r>
     </w:p>
-    <w:p/>
-    <w:p>
-      <w:r>
-        <w:t xml:space="preserve">export default </w:t>
-      </w:r>
-      <w:proofErr w:type="spellStart"/>
-      <w:r>
-        <w:t>UniversityScraper</w:t>
-      </w:r>
-      <w:proofErr w:type="spellEnd"/>
-      <w:r>
-        <w:t>;</w:t>
-      </w:r>
-    </w:p>
-    <w:p>
-      <w:pPr>
-        <w:rPr>
-          <w:b/>
-          <w:bCs/>
-        </w:rPr>
-      </w:pPr>
-      <w:r>
-        <w:rPr>
-          <w:b/>
-          <w:bCs/>
-        </w:rPr>
-        <w:t>Cron Job Configuration</w:t>
-      </w:r>
-    </w:p>
-    <w:p>
-      <w:r>
-        <w:t>TypeScript</w:t>
-      </w:r>
-    </w:p>
-    <w:p>
-      <w:r>
-        <w:t>// /app/</w:t>
-      </w:r>
-      <w:proofErr w:type="spellStart"/>
-      <w:r>
-        <w:t>api</w:t>
-      </w:r>
-      <w:proofErr w:type="spellEnd"/>
-      <w:r>
-        <w:t>/</w:t>
-      </w:r>
-      <w:proofErr w:type="spellStart"/>
-      <w:r>
-        <w:t>cron</w:t>
-      </w:r>
-      <w:proofErr w:type="spellEnd"/>
-      <w:r>
-        <w:t>/scrape-universities/</w:t>
-      </w:r>
-      <w:proofErr w:type="spellStart"/>
-      <w:r>
-        <w:t>route.ts</w:t>
-      </w:r>
-      <w:proofErr w:type="spellEnd"/>
-    </w:p>
-    <w:p/>
-    <w:p>
-      <w:r>
-        <w:lastRenderedPageBreak/>
-        <w:t xml:space="preserve">import </w:t>
-      </w:r>
-      <w:proofErr w:type="gramStart"/>
-      <w:r>
-        <w:t xml:space="preserve">{ </w:t>
-      </w:r>
-      <w:proofErr w:type="spellStart"/>
-      <w:r>
-        <w:t>NextResponse</w:t>
-      </w:r>
-      <w:proofErr w:type="spellEnd"/>
-      <w:proofErr w:type="gramEnd"/>
-      <w:r>
-        <w:t xml:space="preserve"> } from 'next/server';</w:t>
-      </w:r>
-    </w:p>
-    <w:p>
-      <w:r>
-        <w:t xml:space="preserve">import </w:t>
-      </w:r>
-      <w:proofErr w:type="spellStart"/>
-      <w:r>
-        <w:t>UniversityScraper</w:t>
-      </w:r>
-      <w:proofErr w:type="spellEnd"/>
-      <w:r>
-        <w:t xml:space="preserve"> from '@/services/scraper';</w:t>
-      </w:r>
-    </w:p>
-    <w:p/>
-    <w:p>
-      <w:r>
-        <w:t xml:space="preserve">// This endpoint will be called by </w:t>
-      </w:r>
-      <w:proofErr w:type="spellStart"/>
-      <w:r>
+    <w:p>
+      <w:proofErr w:type="spellStart"/>
+      <w:r>
+        <w:rPr>
+          <w:b/>
+          <w:bCs/>
+        </w:rPr>
         <w:t>Vercel</w:t>
       </w:r>
       <w:proofErr w:type="spellEnd"/>
       <w:r>
-        <w:t xml:space="preserve"> Cron or similar</w:t>
-      </w:r>
-    </w:p>
-    <w:p>
-      <w:r>
-        <w:t xml:space="preserve">export async function </w:t>
-      </w:r>
-      <w:proofErr w:type="gramStart"/>
-      <w:r>
-        <w:t>GET(</w:t>
-      </w:r>
-      <w:proofErr w:type="gramEnd"/>
-      <w:r>
-        <w:t>request: Request) {</w:t>
-      </w:r>
-    </w:p>
-    <w:p>
-      <w:r>
-        <w:t xml:space="preserve">  // Verify </w:t>
-      </w:r>
-      <w:proofErr w:type="spellStart"/>
-      <w:r>
-        <w:t>cron</w:t>
-      </w:r>
-      <w:proofErr w:type="spellEnd"/>
-      <w:r>
-        <w:t xml:space="preserve"> secret</w:t>
-      </w:r>
-    </w:p>
-    <w:p>
-      <w:r>
-        <w:t xml:space="preserve">  const </w:t>
-      </w:r>
-      <w:proofErr w:type="spellStart"/>
-      <w:r>
-        <w:t>authHeader</w:t>
-      </w:r>
-      <w:proofErr w:type="spellEnd"/>
-      <w:r>
-        <w:t xml:space="preserve"> = </w:t>
-      </w:r>
-      <w:proofErr w:type="spellStart"/>
-      <w:r>
-        <w:t>request.headers.get</w:t>
-      </w:r>
-      <w:proofErr w:type="spellEnd"/>
-      <w:r>
-        <w:t>('authorization');</w:t>
-      </w:r>
-    </w:p>
-    <w:p>
-      <w:r>
-        <w:t xml:space="preserve">  if (</w:t>
-      </w:r>
-      <w:proofErr w:type="spellStart"/>
-      <w:proofErr w:type="gramStart"/>
-      <w:r>
-        <w:t>authHeader</w:t>
-      </w:r>
-      <w:proofErr w:type="spellEnd"/>
-      <w:r>
-        <w:t xml:space="preserve"> !</w:t>
-      </w:r>
-      <w:proofErr w:type="gramEnd"/>
-      <w:r>
-        <w:t>== `Bearer ${</w:t>
-      </w:r>
-      <w:proofErr w:type="spellStart"/>
-      <w:proofErr w:type="gramStart"/>
-      <w:r>
-        <w:t>process.env.CRON</w:t>
-      </w:r>
-      <w:proofErr w:type="gramEnd"/>
-      <w:r>
-        <w:t>_</w:t>
-      </w:r>
-      <w:proofErr w:type="gramStart"/>
-      <w:r>
-        <w:t>SECRET</w:t>
-      </w:r>
-      <w:proofErr w:type="spellEnd"/>
-      <w:r>
-        <w:t>}`</w:t>
-      </w:r>
-      <w:proofErr w:type="gramEnd"/>
-      <w:r>
-        <w:t>) {</w:t>
-      </w:r>
-    </w:p>
-    <w:p>
-      <w:r>
-        <w:t xml:space="preserve">    return </w:t>
-      </w:r>
-      <w:proofErr w:type="spellStart"/>
-      <w:r>
-        <w:t>NextResponse.json</w:t>
-      </w:r>
-      <w:proofErr w:type="spellEnd"/>
-      <w:proofErr w:type="gramStart"/>
-      <w:r>
-        <w:t>({ error</w:t>
-      </w:r>
-      <w:proofErr w:type="gramEnd"/>
-      <w:r>
-        <w:t>: 'Unauthorized</w:t>
-      </w:r>
-      <w:proofErr w:type="gramStart"/>
-      <w:r>
-        <w:t>' }</w:t>
-      </w:r>
-      <w:proofErr w:type="gramEnd"/>
-      <w:r>
-        <w:t xml:space="preserve">, </w:t>
-      </w:r>
-      <w:proofErr w:type="gramStart"/>
-      <w:r>
-        <w:t>{ status</w:t>
-      </w:r>
-      <w:proofErr w:type="gramEnd"/>
-      <w:r>
-        <w:t xml:space="preserve">: </w:t>
-      </w:r>
-      <w:proofErr w:type="gramStart"/>
-      <w:r>
-        <w:t>401 }</w:t>
-      </w:r>
-      <w:proofErr w:type="gramEnd"/>
-      <w:r>
-        <w:t>);</w:t>
-      </w:r>
-    </w:p>
-    <w:p>
-      <w:r>
-        <w:t xml:space="preserve">  }</w:t>
-      </w:r>
-    </w:p>
-    <w:p/>
-    <w:p>
-      <w:r>
-        <w:t xml:space="preserve">  const scraper = new </w:t>
-      </w:r>
-      <w:proofErr w:type="spellStart"/>
-      <w:proofErr w:type="gramStart"/>
-      <w:r>
-        <w:t>UniversityScraper</w:t>
-      </w:r>
-      <w:proofErr w:type="spellEnd"/>
-      <w:r>
-        <w:t>(</w:t>
-      </w:r>
-      <w:proofErr w:type="gramEnd"/>
-      <w:r>
-        <w:t>);</w:t>
-      </w:r>
-    </w:p>
-    <w:p>
-      <w:r>
-        <w:t xml:space="preserve">  const universities = await </w:t>
-      </w:r>
-      <w:proofErr w:type="spellStart"/>
-      <w:proofErr w:type="gramStart"/>
-      <w:r>
-        <w:t>getActiveUniversities</w:t>
-      </w:r>
-      <w:proofErr w:type="spellEnd"/>
-      <w:r>
-        <w:t>(</w:t>
-      </w:r>
-      <w:proofErr w:type="gramEnd"/>
-      <w:r>
-        <w:t>);</w:t>
-      </w:r>
-    </w:p>
-    <w:p>
-      <w:r>
-        <w:t xml:space="preserve">  </w:t>
-      </w:r>
-    </w:p>
-    <w:p>
-      <w:r>
-        <w:t xml:space="preserve">  const results = await </w:t>
-      </w:r>
-      <w:proofErr w:type="spellStart"/>
-      <w:proofErr w:type="gramStart"/>
-      <w:r>
-        <w:t>Promise.all</w:t>
-      </w:r>
-      <w:proofErr w:type="spellEnd"/>
-      <w:r>
-        <w:t>(</w:t>
-      </w:r>
-      <w:proofErr w:type="gramEnd"/>
-    </w:p>
-    <w:p>
-      <w:r>
-        <w:t xml:space="preserve">    </w:t>
-      </w:r>
-      <w:proofErr w:type="spellStart"/>
-      <w:proofErr w:type="gramStart"/>
-      <w:r>
-        <w:t>universities.map</w:t>
-      </w:r>
-      <w:proofErr w:type="spellEnd"/>
-      <w:r>
-        <w:t>(</w:t>
-      </w:r>
-      <w:proofErr w:type="spellStart"/>
-      <w:proofErr w:type="gramEnd"/>
-      <w:r>
-        <w:t>uni</w:t>
-      </w:r>
-      <w:proofErr w:type="spellEnd"/>
-      <w:r>
-        <w:t xml:space="preserve"> =&gt; </w:t>
-      </w:r>
-      <w:proofErr w:type="spellStart"/>
-      <w:proofErr w:type="gramStart"/>
-      <w:r>
-        <w:t>scraper.scrapeUniversity</w:t>
-      </w:r>
-      <w:proofErr w:type="spellEnd"/>
-      <w:proofErr w:type="gramEnd"/>
-      <w:r>
-        <w:t>(</w:t>
-      </w:r>
-      <w:proofErr w:type="spellStart"/>
-      <w:r>
-        <w:t>uni</w:t>
-      </w:r>
-      <w:proofErr w:type="spellEnd"/>
-      <w:r>
-        <w:t>))</w:t>
-      </w:r>
-    </w:p>
-    <w:p>
-      <w:r>
-        <w:t xml:space="preserve">  );</w:t>
-      </w:r>
-    </w:p>
-    <w:p/>
-    <w:p>
-      <w:r>
-        <w:t xml:space="preserve">  return </w:t>
-      </w:r>
-      <w:proofErr w:type="spellStart"/>
-      <w:r>
-        <w:t>NextResponse.json</w:t>
-      </w:r>
-      <w:proofErr w:type="spellEnd"/>
-      <w:r>
-        <w:t>({</w:t>
-      </w:r>
-    </w:p>
-    <w:p>
-      <w:r>
-        <w:t xml:space="preserve">    success: true,</w:t>
-      </w:r>
-    </w:p>
-    <w:p>
-      <w:r>
-        <w:t xml:space="preserve">    timestamp: new </w:t>
-      </w:r>
-      <w:proofErr w:type="gramStart"/>
-      <w:r>
-        <w:t>Date(</w:t>
-      </w:r>
-      <w:proofErr w:type="gramEnd"/>
-      <w:r>
-        <w:t>),</w:t>
-      </w:r>
-    </w:p>
-    <w:p>
-      <w:r>
-        <w:t xml:space="preserve">    results</w:t>
-      </w:r>
-    </w:p>
-    <w:p>
-      <w:r>
-        <w:t xml:space="preserve">  });</w:t>
-      </w:r>
-    </w:p>
-    <w:p>
-      <w:r>
-        <w:t>}</w:t>
-      </w:r>
-    </w:p>
-    <w:p>
-      <w:proofErr w:type="spellStart"/>
-      <w:r>
-        <w:rPr>
-          <w:b/>
-          <w:bCs/>
-        </w:rPr>
-        <w:t>Vercel</w:t>
-      </w:r>
-      <w:proofErr w:type="spellEnd"/>
-      <w:r>
         <w:rPr>
           <w:b/>
           <w:bCs/>
@@ -4139,7 +3743,6 @@
         <w:t xml:space="preserve"> Cron Config (</w:t>
       </w:r>
       <w:proofErr w:type="spellStart"/>
-      <w:proofErr w:type="gramStart"/>
       <w:r>
         <w:rPr>
           <w:b/>
@@ -4148,7 +3751,6 @@
         <w:t>vercel.json</w:t>
       </w:r>
       <w:proofErr w:type="spellEnd"/>
-      <w:proofErr w:type="gramEnd"/>
       <w:r>
         <w:rPr>
           <w:b/>
@@ -4591,17 +4193,12 @@
         <w:t xml:space="preserve">  </w:t>
       </w:r>
       <w:proofErr w:type="spellStart"/>
-      <w:proofErr w:type="gramStart"/>
       <w:r>
         <w:t>testScore</w:t>
       </w:r>
       <w:proofErr w:type="spellEnd"/>
       <w:r>
-        <w:t>?:</w:t>
-      </w:r>
-      <w:proofErr w:type="gramEnd"/>
-      <w:r>
-        <w:t xml:space="preserve"> number;</w:t>
+        <w:t>?: number;</w:t>
       </w:r>
     </w:p>
     <w:p>
@@ -4714,15 +4311,7 @@
       </w:r>
       <w:proofErr w:type="spellEnd"/>
       <w:r>
-        <w:t>: 0.10</w:t>
-      </w:r>
-      <w:proofErr w:type="gramStart"/>
-      <w:r>
-        <w:t>,  /</w:t>
-      </w:r>
-      <w:proofErr w:type="gramEnd"/>
-      <w:r>
-        <w:t>/ 10%</w:t>
+        <w:t>: 0.10,  // 10%</w:t>
       </w:r>
     </w:p>
     <w:p>
@@ -4866,17 +4455,12 @@
         <w:t xml:space="preserve">export function </w:t>
       </w:r>
       <w:proofErr w:type="spellStart"/>
-      <w:proofErr w:type="gramStart"/>
       <w:r>
         <w:t>calculateMerit</w:t>
       </w:r>
       <w:proofErr w:type="spellEnd"/>
       <w:r>
-        <w:t>(</w:t>
-      </w:r>
-      <w:proofErr w:type="gramEnd"/>
-      <w:r>
-        <w:t xml:space="preserve">input: </w:t>
+        <w:t xml:space="preserve">(input: </w:t>
       </w:r>
       <w:proofErr w:type="spellStart"/>
       <w:r>
@@ -4889,18 +4473,13 @@
     </w:p>
     <w:p>
       <w:r>
-        <w:t xml:space="preserve">  const criteria = MERIT_</w:t>
-      </w:r>
-      <w:proofErr w:type="gramStart"/>
-      <w:r>
-        <w:t>FORMULAS[</w:t>
+        <w:t xml:space="preserve">  const criteria = MERIT_FORMULAS[</w:t>
       </w:r>
       <w:proofErr w:type="spellStart"/>
       <w:r>
         <w:t>input.universityId</w:t>
       </w:r>
       <w:proofErr w:type="spellEnd"/>
-      <w:proofErr w:type="gramEnd"/>
       <w:r>
         <w:t>];</w:t>
       </w:r>
@@ -4912,28 +4491,12 @@
     </w:p>
     <w:p>
       <w:r>
-        <w:t xml:space="preserve">  if </w:t>
-      </w:r>
-      <w:proofErr w:type="gramStart"/>
-      <w:r>
-        <w:t>(!criteria</w:t>
-      </w:r>
-      <w:proofErr w:type="gramEnd"/>
-      <w:r>
-        <w:t>) {</w:t>
-      </w:r>
-    </w:p>
-    <w:p>
-      <w:r>
-        <w:t xml:space="preserve">    throw new </w:t>
-      </w:r>
-      <w:proofErr w:type="gramStart"/>
-      <w:r>
-        <w:t>Error(</w:t>
-      </w:r>
-      <w:proofErr w:type="gramEnd"/>
-      <w:r>
-        <w:t>'Unknown university');</w:t>
+        <w:t xml:space="preserve">  if (!criteria) {</w:t>
+      </w:r>
+    </w:p>
+    <w:p>
+      <w:r>
+        <w:t xml:space="preserve">    throw new Error('Unknown university');</w:t>
       </w:r>
     </w:p>
     <w:p>
@@ -4960,32 +4523,20 @@
         <w:t xml:space="preserve"> = </w:t>
       </w:r>
       <w:proofErr w:type="spellStart"/>
-      <w:proofErr w:type="gramStart"/>
       <w:r>
         <w:t>input.testScore</w:t>
       </w:r>
       <w:proofErr w:type="spellEnd"/>
-      <w:proofErr w:type="gramEnd"/>
       <w:r>
         <w:t xml:space="preserve"> ? (</w:t>
       </w:r>
       <w:proofErr w:type="spellStart"/>
-      <w:proofErr w:type="gramStart"/>
       <w:r>
         <w:t>input.testScore</w:t>
       </w:r>
       <w:proofErr w:type="spellEnd"/>
-      <w:proofErr w:type="gramEnd"/>
-      <w:r>
-        <w:t xml:space="preserve"> / 200) * </w:t>
-      </w:r>
-      <w:proofErr w:type="gramStart"/>
-      <w:r>
-        <w:t>100 :</w:t>
-      </w:r>
-      <w:proofErr w:type="gramEnd"/>
-      <w:r>
-        <w:t xml:space="preserve"> 0;</w:t>
+      <w:r>
+        <w:t xml:space="preserve"> / 200) * 100 : 0;</w:t>
       </w:r>
     </w:p>
     <w:p/>
@@ -4999,22 +4550,18 @@
         <w:t xml:space="preserve">    (</w:t>
       </w:r>
       <w:proofErr w:type="spellStart"/>
-      <w:proofErr w:type="gramStart"/>
       <w:r>
         <w:t>input.matricPercentage</w:t>
       </w:r>
       <w:proofErr w:type="spellEnd"/>
-      <w:proofErr w:type="gramEnd"/>
       <w:r>
         <w:t xml:space="preserve"> * </w:t>
       </w:r>
       <w:proofErr w:type="spellStart"/>
-      <w:proofErr w:type="gramStart"/>
       <w:r>
         <w:t>criteria.matricWeight</w:t>
       </w:r>
       <w:proofErr w:type="spellEnd"/>
-      <w:proofErr w:type="gramEnd"/>
       <w:r>
         <w:t>) +</w:t>
       </w:r>
@@ -5024,22 +4571,18 @@
         <w:t xml:space="preserve">    (</w:t>
       </w:r>
       <w:proofErr w:type="spellStart"/>
-      <w:proofErr w:type="gramStart"/>
       <w:r>
         <w:t>input.interPercentage</w:t>
       </w:r>
       <w:proofErr w:type="spellEnd"/>
-      <w:proofErr w:type="gramEnd"/>
       <w:r>
         <w:t xml:space="preserve"> * </w:t>
       </w:r>
       <w:proofErr w:type="spellStart"/>
-      <w:proofErr w:type="gramStart"/>
       <w:r>
         <w:t>criteria.interWeight</w:t>
       </w:r>
       <w:proofErr w:type="spellEnd"/>
-      <w:proofErr w:type="gramEnd"/>
       <w:r>
         <w:t>) +</w:t>
       </w:r>
@@ -5057,12 +4600,10 @@
         <w:t xml:space="preserve"> * </w:t>
       </w:r>
       <w:proofErr w:type="spellStart"/>
-      <w:proofErr w:type="gramStart"/>
       <w:r>
         <w:t>criteria.testWeight</w:t>
       </w:r>
       <w:proofErr w:type="spellEnd"/>
-      <w:proofErr w:type="gramEnd"/>
       <w:r>
         <w:t>);</w:t>
       </w:r>
@@ -5093,7 +4634,6 @@
         <w:t xml:space="preserve">export function </w:t>
       </w:r>
       <w:proofErr w:type="spellStart"/>
-      <w:proofErr w:type="gramStart"/>
       <w:r>
         <w:t>evaluateAdmissionChance</w:t>
       </w:r>
@@ -5101,7 +4641,6 @@
       <w:r>
         <w:t>(</w:t>
       </w:r>
-      <w:proofErr w:type="gramEnd"/>
     </w:p>
     <w:p>
       <w:r>
@@ -5131,23 +4670,7 @@
     </w:p>
     <w:p>
       <w:r>
-        <w:t xml:space="preserve">): </w:t>
-      </w:r>
-      <w:proofErr w:type="gramStart"/>
-      <w:r>
-        <w:t>{ chance</w:t>
-      </w:r>
-      <w:proofErr w:type="gramEnd"/>
-      <w:r>
-        <w:t xml:space="preserve">: string; message: </w:t>
-      </w:r>
-      <w:proofErr w:type="gramStart"/>
-      <w:r>
-        <w:t>string }</w:t>
-      </w:r>
-      <w:proofErr w:type="gramEnd"/>
-      <w:r>
-        <w:t xml:space="preserve"> {</w:t>
+        <w:t>): { chance: string; message: string } {</w:t>
       </w:r>
     </w:p>
     <w:p>
@@ -5789,17 +5312,12 @@
       </w:r>
     </w:p>
     <w:p>
-      <w:proofErr w:type="gramStart"/>
       <w:r>
         <w:t># .</w:t>
       </w:r>
       <w:proofErr w:type="spellStart"/>
       <w:r>
-        <w:t>env</w:t>
-      </w:r>
-      <w:proofErr w:type="gramEnd"/>
-      <w:r>
-        <w:t>.local</w:t>
+        <w:t>env.local</w:t>
       </w:r>
       <w:proofErr w:type="spellEnd"/>
     </w:p>
@@ -6635,7 +6153,13 @@
     </w:p>
     <w:p>
       <w:r>
-        <w:t>text</w:t>
+        <w:t>T</w:t>
+      </w:r>
+      <w:r>
+        <w:t>ext</w:t>
+      </w:r>
+      <w:r>
+        <w:t xml:space="preserve"> </w:t>
       </w:r>
     </w:p>
     <w:p>
@@ -7144,19 +6668,11 @@
         </w:numPr>
       </w:pPr>
       <w:r>
-        <w:t xml:space="preserve">Add API keys </w:t>
-      </w:r>
-      <w:proofErr w:type="gramStart"/>
-      <w:r>
-        <w:t>to .</w:t>
-      </w:r>
-      <w:proofErr w:type="spellStart"/>
-      <w:r>
-        <w:t>env</w:t>
-      </w:r>
-      <w:proofErr w:type="gramEnd"/>
-      <w:r>
-        <w:t>.local</w:t>
+        <w:t>Add API keys to .</w:t>
+      </w:r>
+      <w:proofErr w:type="spellStart"/>
+      <w:r>
+        <w:t>env.local</w:t>
       </w:r>
       <w:proofErr w:type="spellEnd"/>
     </w:p>

</xml_diff>